<commit_message>
update 4.2.2, 4.2.3, risk
</commit_message>
<xml_diff>
--- a/PA01/Software-Development-Plan-1.docx
+++ b/PA01/Software-Development-Plan-1.docx
@@ -19,21 +19,11 @@
         <w:pStyle w:val="Tiu"/>
         <w:jc w:val="right"/>
       </w:pPr>
-      <w:r>
-        <w:fldChar w:fldCharType="begin"/>
-      </w:r>
-      <w:r>
-        <w:instrText xml:space="preserve"> TITLE  \* MERGEFORMAT </w:instrText>
-      </w:r>
-      <w:r>
-        <w:fldChar w:fldCharType="separate"/>
-      </w:r>
-      <w:r>
-        <w:t>Software Development Plan (Small Project)</w:t>
-      </w:r>
-      <w:r>
-        <w:fldChar w:fldCharType="end"/>
-      </w:r>
+      <w:fldSimple w:instr=" TITLE  \* MERGEFORMAT ">
+        <w:r>
+          <w:t>Software Development Plan (Small Project)</w:t>
+        </w:r>
+      </w:fldSimple>
     </w:p>
     <w:p>
       <w:pPr>
@@ -237,39 +227,15 @@
                 <w:lang w:val="vi-VN"/>
               </w:rPr>
             </w:pPr>
-            <w:proofErr w:type="spellStart"/>
             <w:r>
               <w:t>Nguyễn</w:t>
             </w:r>
-            <w:proofErr w:type="spellEnd"/>
             <w:r>
               <w:rPr>
                 <w:lang w:val="vi-VN"/>
               </w:rPr>
-              <w:t xml:space="preserve"> </w:t>
+              <w:t xml:space="preserve"> Tuấn Phùng</w:t>
             </w:r>
-            <w:proofErr w:type="spellStart"/>
-            <w:r>
-              <w:rPr>
-                <w:lang w:val="vi-VN"/>
-              </w:rPr>
-              <w:t>Tuấn</w:t>
-            </w:r>
-            <w:proofErr w:type="spellEnd"/>
-            <w:r>
-              <w:rPr>
-                <w:lang w:val="vi-VN"/>
-              </w:rPr>
-              <w:t xml:space="preserve"> </w:t>
-            </w:r>
-            <w:proofErr w:type="spellStart"/>
-            <w:r>
-              <w:rPr>
-                <w:lang w:val="vi-VN"/>
-              </w:rPr>
-              <w:t>Phùng</w:t>
-            </w:r>
-            <w:proofErr w:type="spellEnd"/>
           </w:p>
         </w:tc>
       </w:tr>
@@ -383,16 +349,11 @@
             <w:pPr>
               <w:pStyle w:val="Tabletext"/>
             </w:pPr>
-            <w:proofErr w:type="gramStart"/>
             <w:r>
               <w:t xml:space="preserve">Write </w:t>
             </w:r>
             <w:r>
-              <w:t xml:space="preserve"> Project</w:t>
-            </w:r>
-            <w:proofErr w:type="gramEnd"/>
-            <w:r>
-              <w:t xml:space="preserve"> Organization</w:t>
+              <w:t xml:space="preserve"> Project Organization</w:t>
             </w:r>
             <w:r>
               <w:t>(</w:t>
@@ -2624,22 +2585,11 @@
       <w:r>
         <w:br w:type="page"/>
       </w:r>
-      <w:r>
-        <w:lastRenderedPageBreak/>
-        <w:fldChar w:fldCharType="begin"/>
-      </w:r>
-      <w:r>
-        <w:instrText xml:space="preserve"> TITLE  \* MERGEFORMAT </w:instrText>
-      </w:r>
-      <w:r>
-        <w:fldChar w:fldCharType="separate"/>
-      </w:r>
-      <w:r>
-        <w:t>Software Development Plan (Small Project)</w:t>
-      </w:r>
-      <w:r>
-        <w:fldChar w:fldCharType="end"/>
-      </w:r>
+      <w:fldSimple w:instr=" TITLE  \* MERGEFORMAT ">
+        <w:r>
+          <w:t>Software Development Plan (Small Project)</w:t>
+        </w:r>
+      </w:fldSimple>
     </w:p>
     <w:p>
       <w:pPr>
@@ -2650,34 +2600,32 @@
         </w:numPr>
       </w:pPr>
       <w:bookmarkStart w:id="0" w:name="_Toc447095880"/>
-      <w:bookmarkStart w:id="1" w:name="_GoBack"/>
-      <w:bookmarkEnd w:id="1"/>
     </w:p>
     <w:p>
       <w:pPr>
         <w:pStyle w:val="u1"/>
       </w:pPr>
-      <w:bookmarkStart w:id="2" w:name="_Toc524312826"/>
-      <w:bookmarkStart w:id="3" w:name="_Toc307271011"/>
-      <w:bookmarkStart w:id="4" w:name="_Toc456598586"/>
-      <w:bookmarkStart w:id="5" w:name="_Toc456600917"/>
+      <w:bookmarkStart w:id="1" w:name="_Toc524312826"/>
+      <w:bookmarkStart w:id="2" w:name="_Toc307271011"/>
+      <w:bookmarkStart w:id="3" w:name="_Toc456598586"/>
+      <w:bookmarkStart w:id="4" w:name="_Toc456600917"/>
       <w:r>
         <w:t>Introduction</w:t>
       </w:r>
+      <w:bookmarkEnd w:id="1"/>
       <w:bookmarkEnd w:id="2"/>
-      <w:bookmarkEnd w:id="3"/>
     </w:p>
     <w:p>
       <w:pPr>
         <w:pStyle w:val="u2"/>
       </w:pPr>
-      <w:bookmarkStart w:id="6" w:name="_Toc524312827"/>
-      <w:bookmarkStart w:id="7" w:name="_Toc307271012"/>
+      <w:bookmarkStart w:id="5" w:name="_Toc524312827"/>
+      <w:bookmarkStart w:id="6" w:name="_Toc307271012"/>
       <w:r>
         <w:t>Purpose</w:t>
       </w:r>
+      <w:bookmarkEnd w:id="5"/>
       <w:bookmarkEnd w:id="6"/>
-      <w:bookmarkEnd w:id="7"/>
     </w:p>
     <w:p>
       <w:pPr>
@@ -3389,9 +3337,8 @@
           <w:szCs w:val="20"/>
           <w:lang w:val="en"/>
         </w:rPr>
-        <w:t xml:space="preserve">The project manager uses the plan to schedule the development process, </w:t>
-      </w:r>
-      <w:proofErr w:type="gramStart"/>
+        <w:t>The project manager uses the plan to schedule the development process, a</w:t>
+      </w:r>
       <w:r>
         <w:rPr>
           <w:rFonts w:ascii="Times New Roman" w:hAnsi="Times New Roman"/>
@@ -3399,7 +3346,7 @@
           <w:szCs w:val="20"/>
           <w:lang w:val="en"/>
         </w:rPr>
-        <w:t>a</w:t>
+        <w:t>l</w:t>
       </w:r>
       <w:r>
         <w:rPr>
@@ -3408,29 +3355,10 @@
           <w:szCs w:val="20"/>
           <w:lang w:val="en"/>
         </w:rPr>
-        <w:t>l</w:t>
-      </w:r>
-      <w:r>
-        <w:rPr>
-          <w:rFonts w:ascii="Times New Roman" w:hAnsi="Times New Roman"/>
-          <w:sz w:val="20"/>
-          <w:szCs w:val="20"/>
-          <w:lang w:val="en"/>
-        </w:rPr>
-        <w:t>lot  the</w:t>
-      </w:r>
-      <w:proofErr w:type="gramEnd"/>
-      <w:r>
-        <w:rPr>
-          <w:rFonts w:ascii="Times New Roman" w:hAnsi="Times New Roman"/>
-          <w:sz w:val="20"/>
-          <w:szCs w:val="20"/>
-          <w:lang w:val="en"/>
-        </w:rPr>
-        <w:t xml:space="preserve">  work to the members, check the progressing, make sure everything ok and complete the process project on time.</w:t>
-      </w:r>
-      <w:bookmarkStart w:id="8" w:name="_Toc524312828"/>
-      <w:bookmarkStart w:id="9" w:name="_Toc307271013"/>
+        <w:t>lot  the  work to the members, check the progressing, make sure everything ok and complete the process project on time.</w:t>
+      </w:r>
+      <w:bookmarkStart w:id="7" w:name="_Toc524312828"/>
+      <w:bookmarkStart w:id="8" w:name="_Toc307271013"/>
     </w:p>
     <w:p>
       <w:pPr>
@@ -3463,8 +3391,8 @@
       <w:r>
         <w:t>Scope</w:t>
       </w:r>
+      <w:bookmarkEnd w:id="7"/>
       <w:bookmarkEnd w:id="8"/>
-      <w:bookmarkEnd w:id="9"/>
     </w:p>
     <w:p>
       <w:pPr>
@@ -3481,15 +3409,7 @@
         <w:t>Software Development Plan</w:t>
       </w:r>
       <w:r>
-        <w:t xml:space="preserve"> describes </w:t>
-      </w:r>
-      <w:proofErr w:type="gramStart"/>
-      <w:r>
-        <w:t>the overall plan</w:t>
-      </w:r>
-      <w:proofErr w:type="gramEnd"/>
-      <w:r>
-        <w:t xml:space="preserve"> to be used by the &lt;project name&gt; project, including deployment of the product. The details of the individual iterations will be described in the Iteration Plans.</w:t>
+        <w:t xml:space="preserve"> describes the overall plan to be used by the &lt;project name&gt; project, including deployment of the product. The details of the individual iterations will be described in the Iteration Plans.</w:t>
       </w:r>
       <w:r>
         <w:br/>
@@ -3510,13 +3430,13 @@
       <w:pPr>
         <w:pStyle w:val="u2"/>
       </w:pPr>
-      <w:bookmarkStart w:id="10" w:name="_Toc524312831"/>
-      <w:bookmarkStart w:id="11" w:name="_Toc307271014"/>
+      <w:bookmarkStart w:id="9" w:name="_Toc524312831"/>
+      <w:bookmarkStart w:id="10" w:name="_Toc307271014"/>
       <w:r>
         <w:t>Overview</w:t>
       </w:r>
+      <w:bookmarkEnd w:id="9"/>
       <w:bookmarkEnd w:id="10"/>
-      <w:bookmarkEnd w:id="11"/>
     </w:p>
     <w:p>
       <w:pPr>
@@ -3594,25 +3514,25 @@
       <w:pPr>
         <w:pStyle w:val="u1"/>
       </w:pPr>
-      <w:bookmarkStart w:id="12" w:name="_Toc524312832"/>
-      <w:bookmarkStart w:id="13" w:name="_Toc307271015"/>
+      <w:bookmarkStart w:id="11" w:name="_Toc524312832"/>
+      <w:bookmarkStart w:id="12" w:name="_Toc307271015"/>
       <w:r>
         <w:t>Project Overview</w:t>
       </w:r>
+      <w:bookmarkEnd w:id="11"/>
       <w:bookmarkEnd w:id="12"/>
-      <w:bookmarkEnd w:id="13"/>
     </w:p>
     <w:p>
       <w:pPr>
         <w:pStyle w:val="u2"/>
       </w:pPr>
-      <w:bookmarkStart w:id="14" w:name="_Toc524312833"/>
-      <w:bookmarkStart w:id="15" w:name="_Toc307271016"/>
+      <w:bookmarkStart w:id="13" w:name="_Toc524312833"/>
+      <w:bookmarkStart w:id="14" w:name="_Toc307271016"/>
       <w:r>
         <w:t>Project Purpose, Scope, and Objectives</w:t>
       </w:r>
+      <w:bookmarkEnd w:id="13"/>
       <w:bookmarkEnd w:id="14"/>
-      <w:bookmarkEnd w:id="15"/>
     </w:p>
     <w:p>
       <w:pPr>
@@ -3642,27 +3562,16 @@
           <w:szCs w:val="20"/>
           <w:lang w:val="en"/>
         </w:rPr>
-        <w:t>Purpose: To build a system to manage the operation of a convenience store (employee management, cargo management, import and export of goods, collection of expenses</w:t>
-      </w:r>
-      <w:proofErr w:type="gramStart"/>
+        <w:t>Purpose: To build a system to manage the operation of a convenience store (employee management, cargo management, import and export of goods, collection of expenses)</w:t>
+      </w:r>
       <w:r>
         <w:rPr>
           <w:rFonts w:ascii="Times New Roman" w:hAnsi="Times New Roman"/>
           <w:sz w:val="20"/>
           <w:szCs w:val="20"/>
-          <w:lang w:val="en"/>
-        </w:rPr>
-        <w:t>)</w:t>
-      </w:r>
-      <w:r>
-        <w:rPr>
-          <w:rFonts w:ascii="Times New Roman" w:hAnsi="Times New Roman"/>
-          <w:sz w:val="20"/>
-          <w:szCs w:val="20"/>
         </w:rPr>
         <w:t>,..</w:t>
       </w:r>
-      <w:proofErr w:type="gramEnd"/>
     </w:p>
     <w:p>
       <w:pPr>
@@ -3714,16 +3623,11 @@
         <w:t>er</w:t>
       </w:r>
       <w:r>
-        <w:t xml:space="preserve">, Read the member customer information, Read the bill information, import product from agency, manage </w:t>
-      </w:r>
-      <w:proofErr w:type="gramStart"/>
-      <w:r>
-        <w:t xml:space="preserve">staff </w:t>
+        <w:t xml:space="preserve">, Read the member customer information, Read the bill information, import product from agency, manage staff </w:t>
       </w:r>
       <w:r>
         <w:t>.</w:t>
       </w:r>
-      <w:proofErr w:type="gramEnd"/>
     </w:p>
     <w:p>
       <w:pPr>
@@ -3750,20 +3654,20 @@
       <w:pPr>
         <w:pStyle w:val="u2"/>
       </w:pPr>
-      <w:bookmarkStart w:id="16" w:name="_Toc524312834"/>
-      <w:bookmarkStart w:id="17" w:name="_Toc307271017"/>
+      <w:bookmarkStart w:id="15" w:name="_Toc524312834"/>
+      <w:bookmarkStart w:id="16" w:name="_Toc307271017"/>
       <w:r>
         <w:t>Assumptions and Constraints</w:t>
       </w:r>
+      <w:bookmarkEnd w:id="15"/>
       <w:bookmarkEnd w:id="16"/>
-      <w:bookmarkEnd w:id="17"/>
     </w:p>
     <w:p>
       <w:pPr>
         <w:ind w:left="720"/>
       </w:pPr>
-      <w:bookmarkStart w:id="18" w:name="_Toc524312835"/>
-      <w:bookmarkStart w:id="19" w:name="_Toc307271018"/>
+      <w:bookmarkStart w:id="17" w:name="_Toc524312835"/>
+      <w:bookmarkStart w:id="18" w:name="_Toc307271018"/>
       <w:r>
         <w:rPr>
           <w:lang w:val="en"/>
@@ -3874,8 +3778,8 @@
       <w:r>
         <w:t>Project Deliverables</w:t>
       </w:r>
+      <w:bookmarkEnd w:id="17"/>
       <w:bookmarkEnd w:id="18"/>
-      <w:bookmarkEnd w:id="19"/>
     </w:p>
     <w:p>
       <w:pPr>
@@ -4260,25 +4164,25 @@
       <w:pPr>
         <w:pStyle w:val="u1"/>
       </w:pPr>
-      <w:bookmarkStart w:id="20" w:name="_Toc524312837"/>
-      <w:bookmarkStart w:id="21" w:name="_Toc307271019"/>
+      <w:bookmarkStart w:id="19" w:name="_Toc524312837"/>
+      <w:bookmarkStart w:id="20" w:name="_Toc307271019"/>
       <w:r>
         <w:t>Project Organization</w:t>
       </w:r>
+      <w:bookmarkEnd w:id="19"/>
       <w:bookmarkEnd w:id="20"/>
-      <w:bookmarkEnd w:id="21"/>
     </w:p>
     <w:p>
       <w:pPr>
         <w:pStyle w:val="u2"/>
       </w:pPr>
-      <w:bookmarkStart w:id="22" w:name="_Toc524312838"/>
-      <w:bookmarkStart w:id="23" w:name="_Toc307271020"/>
+      <w:bookmarkStart w:id="21" w:name="_Toc524312838"/>
+      <w:bookmarkStart w:id="22" w:name="_Toc307271020"/>
       <w:r>
         <w:t>Organizational Structure</w:t>
       </w:r>
+      <w:bookmarkEnd w:id="21"/>
       <w:bookmarkEnd w:id="22"/>
-      <w:bookmarkEnd w:id="23"/>
     </w:p>
     <w:p>
       <w:r>
@@ -4309,14 +4213,14 @@
       <w:pPr>
         <w:pStyle w:val="u2"/>
       </w:pPr>
-      <w:bookmarkStart w:id="24" w:name="_Toc524312840"/>
-      <w:bookmarkStart w:id="25" w:name="_Toc307271021"/>
+      <w:bookmarkStart w:id="23" w:name="_Toc524312840"/>
+      <w:bookmarkStart w:id="24" w:name="_Toc307271021"/>
       <w:r>
         <w:lastRenderedPageBreak/>
         <w:t>Roles and Responsibilities</w:t>
       </w:r>
+      <w:bookmarkEnd w:id="23"/>
       <w:bookmarkEnd w:id="24"/>
-      <w:bookmarkEnd w:id="25"/>
     </w:p>
     <w:p>
       <w:pPr>
@@ -4428,21 +4332,7 @@
               <w:rPr>
                 <w:szCs w:val="24"/>
               </w:rPr>
-              <w:t xml:space="preserve">Responsible for </w:t>
-            </w:r>
-            <w:proofErr w:type="gramStart"/>
-            <w:r>
-              <w:rPr>
-                <w:szCs w:val="24"/>
-              </w:rPr>
-              <w:t>maintain</w:t>
-            </w:r>
-            <w:proofErr w:type="gramEnd"/>
-            <w:r>
-              <w:rPr>
-                <w:szCs w:val="24"/>
-              </w:rPr>
-              <w:t xml:space="preserve"> the Project store management, keep the project team focused on the right goal.</w:t>
+              <w:t>Responsible for maintain the Project store management, keep the project team focused on the right goal.</w:t>
             </w:r>
           </w:p>
         </w:tc>
@@ -4515,21 +4405,8 @@
                 <w:szCs w:val="24"/>
               </w:rPr>
             </w:pPr>
-            <w:proofErr w:type="spellStart"/>
             <w:r>
-              <w:t>Tuấn</w:t>
-            </w:r>
-            <w:proofErr w:type="spellEnd"/>
-            <w:r>
-              <w:t xml:space="preserve"> </w:t>
-            </w:r>
-            <w:proofErr w:type="spellStart"/>
-            <w:r>
-              <w:t>Phùng</w:t>
-            </w:r>
-            <w:proofErr w:type="spellEnd"/>
-            <w:r>
-              <w:t>, Architect</w:t>
+              <w:t>Tuấn Phùng, Architect</w:t>
             </w:r>
           </w:p>
         </w:tc>
@@ -4679,25 +4556,25 @@
       <w:pPr>
         <w:pStyle w:val="u1"/>
       </w:pPr>
-      <w:bookmarkStart w:id="26" w:name="_Toc524312841"/>
-      <w:bookmarkStart w:id="27" w:name="_Toc307271022"/>
+      <w:bookmarkStart w:id="25" w:name="_Toc524312841"/>
+      <w:bookmarkStart w:id="26" w:name="_Toc307271022"/>
       <w:r>
         <w:t>Management Process</w:t>
       </w:r>
+      <w:bookmarkEnd w:id="25"/>
       <w:bookmarkEnd w:id="26"/>
-      <w:bookmarkEnd w:id="27"/>
     </w:p>
     <w:p>
       <w:pPr>
         <w:pStyle w:val="u2"/>
       </w:pPr>
-      <w:bookmarkStart w:id="28" w:name="_Toc524312842"/>
-      <w:bookmarkStart w:id="29" w:name="_Toc307271023"/>
+      <w:bookmarkStart w:id="27" w:name="_Toc524312842"/>
+      <w:bookmarkStart w:id="28" w:name="_Toc307271023"/>
       <w:r>
         <w:t>Project Estimates</w:t>
       </w:r>
+      <w:bookmarkEnd w:id="27"/>
       <w:bookmarkEnd w:id="28"/>
-      <w:bookmarkEnd w:id="29"/>
     </w:p>
     <w:p>
       <w:pPr>
@@ -4723,65 +4600,47 @@
           <w:color w:val="auto"/>
         </w:rPr>
         <w:br/>
-        <w:t xml:space="preserve">The Elaboration phase of project will </w:t>
-      </w:r>
-      <w:proofErr w:type="gramStart"/>
+        <w:t>The Elaboration phase of project will take  1 weeks.</w:t>
+      </w:r>
       <w:r>
         <w:rPr>
           <w:i w:val="0"/>
           <w:iCs w:val="0"/>
           <w:color w:val="auto"/>
         </w:rPr>
-        <w:t>take  1</w:t>
-      </w:r>
-      <w:proofErr w:type="gramEnd"/>
-      <w:r>
+        <w:br/>
+        <w:t>The Construction phase of project will take 3 weeks.</w:t>
+      </w:r>
+    </w:p>
+    <w:p>
+      <w:pPr>
+        <w:pStyle w:val="infoblue0"/>
         <w:rPr>
           <w:i w:val="0"/>
           <w:iCs w:val="0"/>
           <w:color w:val="auto"/>
         </w:rPr>
-        <w:t xml:space="preserve"> weeks.</w:t>
-      </w:r>
+      </w:pPr>
       <w:r>
         <w:rPr>
           <w:i w:val="0"/>
           <w:iCs w:val="0"/>
           <w:color w:val="auto"/>
         </w:rPr>
-        <w:br/>
-        <w:t>The Construction phase of project will take 3 weeks.</w:t>
+        <w:t>The Transition phase of project will take 2 weeks.</w:t>
       </w:r>
     </w:p>
     <w:p>
       <w:pPr>
-        <w:pStyle w:val="infoblue0"/>
-        <w:rPr>
-          <w:i w:val="0"/>
-          <w:iCs w:val="0"/>
-          <w:color w:val="auto"/>
-        </w:rPr>
-      </w:pPr>
-      <w:r>
-        <w:rPr>
-          <w:i w:val="0"/>
-          <w:iCs w:val="0"/>
-          <w:color w:val="auto"/>
-        </w:rPr>
-        <w:t>The Transition phase of project will take 2 weeks.</w:t>
-      </w:r>
-    </w:p>
-    <w:p>
-      <w:pPr>
         <w:pStyle w:val="u2"/>
       </w:pPr>
-      <w:bookmarkStart w:id="30" w:name="_Toc524312843"/>
-      <w:bookmarkStart w:id="31" w:name="_Toc307271024"/>
+      <w:bookmarkStart w:id="29" w:name="_Toc524312843"/>
+      <w:bookmarkStart w:id="30" w:name="_Toc307271024"/>
       <w:r>
         <w:t>Project Plan</w:t>
       </w:r>
+      <w:bookmarkEnd w:id="29"/>
       <w:bookmarkEnd w:id="30"/>
-      <w:bookmarkEnd w:id="31"/>
     </w:p>
     <w:p>
       <w:pPr>
@@ -4811,14 +4670,14 @@
       <w:pPr>
         <w:pStyle w:val="u3"/>
       </w:pPr>
-      <w:bookmarkStart w:id="32" w:name="_Toc524312844"/>
-      <w:bookmarkStart w:id="33" w:name="_Toc307271025"/>
+      <w:bookmarkStart w:id="31" w:name="_Toc524312844"/>
+      <w:bookmarkStart w:id="32" w:name="_Toc307271025"/>
       <w:r>
         <w:lastRenderedPageBreak/>
         <w:t>Phase Plan</w:t>
       </w:r>
+      <w:bookmarkEnd w:id="31"/>
       <w:bookmarkEnd w:id="32"/>
-      <w:bookmarkEnd w:id="33"/>
     </w:p>
     <w:p>
       <w:pPr>
@@ -4951,50 +4810,169 @@
       <w:pPr>
         <w:pStyle w:val="u3"/>
       </w:pPr>
-      <w:bookmarkStart w:id="34" w:name="_Toc524312845"/>
-      <w:bookmarkStart w:id="35" w:name="_Toc307271026"/>
-      <w:r>
-        <w:lastRenderedPageBreak/>
+      <w:bookmarkStart w:id="33" w:name="_Toc524312845"/>
+      <w:bookmarkStart w:id="34" w:name="_Toc307271026"/>
+      <w:r>
         <w:t>Iteration Objectives</w:t>
       </w:r>
+      <w:bookmarkEnd w:id="33"/>
       <w:bookmarkEnd w:id="34"/>
-      <w:bookmarkEnd w:id="35"/>
     </w:p>
     <w:p>
       <w:pPr>
-        <w:pStyle w:val="u3"/>
-      </w:pPr>
-      <w:bookmarkStart w:id="36" w:name="_Toc524312846"/>
-      <w:bookmarkStart w:id="37" w:name="_Toc307271027"/>
-      <w:r>
-        <w:t>Releases</w:t>
-      </w:r>
-      <w:bookmarkEnd w:id="36"/>
-      <w:bookmarkEnd w:id="37"/>
+        <w:ind w:left="720"/>
+      </w:pPr>
+      <w:r>
+        <w:t xml:space="preserve">For this iteration, </w:t>
+      </w:r>
+      <w:r>
+        <w:t>my group will make a complete database chart and start to build database structure, start making UI and testing parallelly</w:t>
+      </w:r>
     </w:p>
     <w:p>
       <w:pPr>
         <w:pStyle w:val="u3"/>
       </w:pPr>
-      <w:bookmarkStart w:id="38" w:name="_Toc524312847"/>
-      <w:bookmarkStart w:id="39" w:name="_Toc307271028"/>
-      <w:r>
-        <w:t>Project Schedule</w:t>
-      </w:r>
-      <w:bookmarkEnd w:id="38"/>
-      <w:bookmarkEnd w:id="39"/>
+      <w:bookmarkStart w:id="35" w:name="_Toc524312846"/>
+      <w:bookmarkStart w:id="36" w:name="_Toc307271027"/>
+      <w:r>
+        <w:lastRenderedPageBreak/>
+        <w:t>Releases</w:t>
+      </w:r>
+      <w:bookmarkEnd w:id="35"/>
+      <w:bookmarkEnd w:id="36"/>
     </w:p>
     <w:p>
       <w:pPr>
+        <w:ind w:firstLine="720"/>
+      </w:pPr>
+      <w:r>
+        <w:t>Having the use-case chart in vision document.</w:t>
+      </w:r>
+    </w:p>
+    <w:p>
+      <w:pPr>
         <w:pStyle w:val="u3"/>
       </w:pPr>
-      <w:bookmarkStart w:id="40" w:name="_Toc524312848"/>
-      <w:bookmarkStart w:id="41" w:name="_Toc307271029"/>
+      <w:bookmarkStart w:id="37" w:name="_Toc524312847"/>
+      <w:bookmarkStart w:id="38" w:name="_Toc307271028"/>
+      <w:r>
+        <w:t>Project Schedule</w:t>
+      </w:r>
+      <w:bookmarkEnd w:id="37"/>
+      <w:bookmarkEnd w:id="38"/>
+    </w:p>
+    <w:tbl>
+      <w:tblPr>
+        <w:tblStyle w:val="LiBang"/>
+        <w:tblW w:w="0" w:type="auto"/>
+        <w:tblLook w:val="04A0" w:firstRow="1" w:lastRow="0" w:firstColumn="1" w:lastColumn="0" w:noHBand="0" w:noVBand="1"/>
+      </w:tblPr>
+      <w:tblGrid>
+        <w:gridCol w:w="1615"/>
+        <w:gridCol w:w="7735"/>
+      </w:tblGrid>
+      <w:tr>
+        <w:tc>
+          <w:tcPr>
+            <w:tcW w:w="1615" w:type="dxa"/>
+          </w:tcPr>
+          <w:p>
+            <w:r>
+              <w:t>Time</w:t>
+            </w:r>
+          </w:p>
+        </w:tc>
+        <w:tc>
+          <w:tcPr>
+            <w:tcW w:w="7735" w:type="dxa"/>
+          </w:tcPr>
+          <w:p>
+            <w:r>
+              <w:t xml:space="preserve">Description </w:t>
+            </w:r>
+          </w:p>
+        </w:tc>
+      </w:tr>
+      <w:tr>
+        <w:tc>
+          <w:tcPr>
+            <w:tcW w:w="1615" w:type="dxa"/>
+          </w:tcPr>
+          <w:p>
+            <w:r>
+              <w:t>13/11 – 16/11</w:t>
+            </w:r>
+          </w:p>
+        </w:tc>
+        <w:tc>
+          <w:tcPr>
+            <w:tcW w:w="7735" w:type="dxa"/>
+          </w:tcPr>
+          <w:p>
+            <w:r>
+              <w:t xml:space="preserve">Making use-case and specialization </w:t>
+            </w:r>
+          </w:p>
+        </w:tc>
+      </w:tr>
+      <w:tr>
+        <w:tc>
+          <w:tcPr>
+            <w:tcW w:w="1615" w:type="dxa"/>
+          </w:tcPr>
+          <w:p>
+            <w:r>
+              <w:t>15/11 – 18/11</w:t>
+            </w:r>
+          </w:p>
+        </w:tc>
+        <w:tc>
+          <w:tcPr>
+            <w:tcW w:w="7735" w:type="dxa"/>
+          </w:tcPr>
+          <w:p>
+            <w:r>
+              <w:t>Drawing the first demo of database of the project</w:t>
+            </w:r>
+          </w:p>
+        </w:tc>
+      </w:tr>
+      <w:tr>
+        <w:tc>
+          <w:tcPr>
+            <w:tcW w:w="1615" w:type="dxa"/>
+          </w:tcPr>
+          <w:p>
+            <w:r>
+              <w:t>15/11 – 19/11</w:t>
+            </w:r>
+          </w:p>
+        </w:tc>
+        <w:tc>
+          <w:tcPr>
+            <w:tcW w:w="7735" w:type="dxa"/>
+          </w:tcPr>
+          <w:p>
+            <w:r>
+              <w:t>Drawing first demo of project’s user interface(for 3 user and one more in future feature)</w:t>
+            </w:r>
+          </w:p>
+        </w:tc>
+      </w:tr>
+    </w:tbl>
+    <w:p/>
+    <w:p>
+      <w:pPr>
+        <w:pStyle w:val="u3"/>
+      </w:pPr>
+      <w:bookmarkStart w:id="39" w:name="_Toc524312848"/>
+      <w:bookmarkStart w:id="40" w:name="_Toc307271029"/>
       <w:r>
         <w:t>Project Resourcing</w:t>
       </w:r>
+      <w:bookmarkEnd w:id="39"/>
       <w:bookmarkEnd w:id="40"/>
-      <w:bookmarkEnd w:id="41"/>
     </w:p>
     <w:tbl>
       <w:tblPr>
@@ -5208,7 +5186,6 @@
                 <w:lang w:val="vi-VN"/>
               </w:rPr>
             </w:pPr>
-            <w:proofErr w:type="spellStart"/>
             <w:r>
               <w:rPr>
                 <w:i w:val="0"/>
@@ -5217,7 +5194,6 @@
               </w:rPr>
               <w:t>Nguyễn</w:t>
             </w:r>
-            <w:proofErr w:type="spellEnd"/>
             <w:r>
               <w:rPr>
                 <w:i w:val="0"/>
@@ -5334,7 +5310,6 @@
                 <w:lang w:val="vi-VN"/>
               </w:rPr>
             </w:pPr>
-            <w:proofErr w:type="spellStart"/>
             <w:r>
               <w:rPr>
                 <w:i w:val="0"/>
@@ -5343,7 +5318,6 @@
               </w:rPr>
               <w:t>Nguyễn</w:t>
             </w:r>
-            <w:proofErr w:type="spellEnd"/>
             <w:r>
               <w:rPr>
                 <w:i w:val="0"/>
@@ -5351,39 +5325,8 @@
                 <w:color w:val="000000" w:themeColor="text1"/>
                 <w:lang w:val="vi-VN"/>
               </w:rPr>
-              <w:t xml:space="preserve"> </w:t>
+              <w:t xml:space="preserve"> Tuấn Phùng</w:t>
             </w:r>
-            <w:proofErr w:type="spellStart"/>
-            <w:r>
-              <w:rPr>
-                <w:i w:val="0"/>
-                <w:iCs w:val="0"/>
-                <w:color w:val="000000" w:themeColor="text1"/>
-                <w:lang w:val="vi-VN"/>
-              </w:rPr>
-              <w:t>Tuấn</w:t>
-            </w:r>
-            <w:proofErr w:type="spellEnd"/>
-            <w:r>
-              <w:rPr>
-                <w:i w:val="0"/>
-                <w:iCs w:val="0"/>
-                <w:color w:val="000000" w:themeColor="text1"/>
-                <w:lang w:val="vi-VN"/>
-              </w:rPr>
-              <w:t xml:space="preserve"> </w:t>
-            </w:r>
-            <w:proofErr w:type="spellStart"/>
-            <w:r>
-              <w:rPr>
-                <w:i w:val="0"/>
-                <w:iCs w:val="0"/>
-                <w:color w:val="000000" w:themeColor="text1"/>
-                <w:lang w:val="vi-VN"/>
-              </w:rPr>
-              <w:t>Phùng</w:t>
-            </w:r>
-            <w:proofErr w:type="spellEnd"/>
           </w:p>
         </w:tc>
         <w:tc>
@@ -5665,25 +5608,23 @@
           <w:iCs w:val="0"/>
           <w:color w:val="000000" w:themeColor="text1"/>
         </w:rPr>
-        <w:t xml:space="preserve">Special skills that each member </w:t>
-      </w:r>
-      <w:proofErr w:type="gramStart"/>
+        <w:t>Special skills that each member ha</w:t>
+      </w:r>
       <w:r>
         <w:rPr>
           <w:i w:val="0"/>
           <w:iCs w:val="0"/>
           <w:color w:val="000000" w:themeColor="text1"/>
         </w:rPr>
-        <w:t>have to</w:t>
-      </w:r>
-      <w:proofErr w:type="gramEnd"/>
+        <w:t>s</w:t>
+      </w:r>
       <w:r>
         <w:rPr>
           <w:i w:val="0"/>
           <w:iCs w:val="0"/>
           <w:color w:val="000000" w:themeColor="text1"/>
         </w:rPr>
-        <w:t xml:space="preserve"> train for the project:</w:t>
+        <w:t xml:space="preserve"> to train for the project:</w:t>
       </w:r>
     </w:p>
     <w:p>
@@ -5705,7 +5646,7 @@
           <w:iCs w:val="0"/>
           <w:color w:val="000000" w:themeColor="text1"/>
         </w:rPr>
-        <w:t>.NET</w:t>
+        <w:t xml:space="preserve">Make UI using .NET </w:t>
       </w:r>
     </w:p>
     <w:p>
@@ -5727,7 +5668,7 @@
           <w:iCs w:val="0"/>
           <w:color w:val="000000" w:themeColor="text1"/>
         </w:rPr>
-        <w:t>MSSQL</w:t>
+        <w:t>Build and control database with MSSQL</w:t>
       </w:r>
     </w:p>
     <w:p>
@@ -5749,40 +5690,90 @@
           <w:iCs w:val="0"/>
           <w:color w:val="000000" w:themeColor="text1"/>
         </w:rPr>
-        <w:t>Solving transaction/deadlock when occur</w:t>
-      </w:r>
+        <w:t>Knowledge of transaction, deadlock, how to avoid those problem</w:t>
+      </w:r>
+      <w:r>
+        <w:rPr>
+          <w:i w:val="0"/>
+          <w:iCs w:val="0"/>
+          <w:color w:val="000000" w:themeColor="text1"/>
+        </w:rPr>
+        <w:t>, this skill will be training parallel with the advance database courses.</w:t>
+      </w:r>
+    </w:p>
+    <w:p>
+      <w:pPr>
+        <w:pStyle w:val="infoblue0"/>
+        <w:numPr>
+          <w:ilvl w:val="1"/>
+          <w:numId w:val="11"/>
+        </w:numPr>
+        <w:rPr>
+          <w:i w:val="0"/>
+          <w:iCs w:val="0"/>
+          <w:color w:val="000000" w:themeColor="text1"/>
+        </w:rPr>
+      </w:pPr>
+      <w:r>
+        <w:rPr>
+          <w:i w:val="0"/>
+          <w:iCs w:val="0"/>
+          <w:color w:val="000000" w:themeColor="text1"/>
+        </w:rPr>
+        <w:t>Team-work skill</w:t>
+      </w:r>
+      <w:r>
+        <w:rPr>
+          <w:i w:val="0"/>
+          <w:iCs w:val="0"/>
+          <w:color w:val="000000" w:themeColor="text1"/>
+        </w:rPr>
+        <w:t xml:space="preserve">, training when have team meeting </w:t>
+      </w:r>
+    </w:p>
+    <w:p>
+      <w:pPr>
+        <w:pStyle w:val="infoblue0"/>
+        <w:ind w:left="0"/>
+        <w:rPr>
+          <w:i w:val="0"/>
+          <w:iCs w:val="0"/>
+          <w:color w:val="000000" w:themeColor="text1"/>
+        </w:rPr>
+      </w:pPr>
     </w:p>
     <w:p/>
     <w:p>
       <w:pPr>
         <w:pStyle w:val="u2"/>
       </w:pPr>
-      <w:bookmarkStart w:id="42" w:name="_Toc447095892"/>
-      <w:bookmarkStart w:id="43" w:name="_Toc512930361"/>
-      <w:bookmarkStart w:id="44" w:name="_Toc447095893"/>
-      <w:bookmarkStart w:id="45" w:name="_Toc512930362"/>
-      <w:bookmarkStart w:id="46" w:name="_Toc430447687"/>
-      <w:bookmarkStart w:id="47" w:name="_Toc447095894"/>
-      <w:bookmarkStart w:id="48" w:name="_Toc512930363"/>
-      <w:bookmarkStart w:id="49" w:name="_Toc430447688"/>
-      <w:bookmarkStart w:id="50" w:name="_Toc430447689"/>
-      <w:bookmarkStart w:id="51" w:name="_Toc447095895"/>
-      <w:bookmarkStart w:id="52" w:name="_Toc512930364"/>
-      <w:bookmarkStart w:id="53" w:name="_Toc430447690"/>
-      <w:bookmarkStart w:id="54" w:name="_Toc447095896"/>
-      <w:bookmarkStart w:id="55" w:name="_Toc512930365"/>
-      <w:bookmarkStart w:id="56" w:name="_Toc447095897"/>
-      <w:bookmarkStart w:id="57" w:name="_Toc512930366"/>
-      <w:bookmarkStart w:id="58" w:name="_Toc430447691"/>
-      <w:bookmarkStart w:id="59" w:name="_Toc447095898"/>
-      <w:bookmarkStart w:id="60" w:name="_Toc512930367"/>
-      <w:bookmarkStart w:id="61" w:name="_Toc447095908"/>
-      <w:bookmarkStart w:id="62" w:name="_Toc512930368"/>
-      <w:bookmarkStart w:id="63" w:name="_Toc513004379"/>
-      <w:bookmarkStart w:id="64" w:name="_Toc307271030"/>
+      <w:bookmarkStart w:id="41" w:name="_Toc447095892"/>
+      <w:bookmarkStart w:id="42" w:name="_Toc512930361"/>
+      <w:bookmarkStart w:id="43" w:name="_Toc447095893"/>
+      <w:bookmarkStart w:id="44" w:name="_Toc512930362"/>
+      <w:bookmarkStart w:id="45" w:name="_Toc430447687"/>
+      <w:bookmarkStart w:id="46" w:name="_Toc447095894"/>
+      <w:bookmarkStart w:id="47" w:name="_Toc512930363"/>
+      <w:bookmarkStart w:id="48" w:name="_Toc430447688"/>
+      <w:bookmarkStart w:id="49" w:name="_Toc430447689"/>
+      <w:bookmarkStart w:id="50" w:name="_Toc447095895"/>
+      <w:bookmarkStart w:id="51" w:name="_Toc512930364"/>
+      <w:bookmarkStart w:id="52" w:name="_Toc430447690"/>
+      <w:bookmarkStart w:id="53" w:name="_Toc447095896"/>
+      <w:bookmarkStart w:id="54" w:name="_Toc512930365"/>
+      <w:bookmarkStart w:id="55" w:name="_Toc447095897"/>
+      <w:bookmarkStart w:id="56" w:name="_Toc512930366"/>
+      <w:bookmarkStart w:id="57" w:name="_Toc430447691"/>
+      <w:bookmarkStart w:id="58" w:name="_Toc447095898"/>
+      <w:bookmarkStart w:id="59" w:name="_Toc512930367"/>
+      <w:bookmarkStart w:id="60" w:name="_Toc447095908"/>
+      <w:bookmarkStart w:id="61" w:name="_Toc512930368"/>
+      <w:bookmarkStart w:id="62" w:name="_Toc513004379"/>
+      <w:bookmarkStart w:id="63" w:name="_Toc307271030"/>
       <w:bookmarkEnd w:id="0"/>
+      <w:bookmarkEnd w:id="3"/>
       <w:bookmarkEnd w:id="4"/>
-      <w:bookmarkEnd w:id="5"/>
+      <w:bookmarkEnd w:id="41"/>
       <w:bookmarkEnd w:id="42"/>
       <w:bookmarkEnd w:id="43"/>
       <w:bookmarkEnd w:id="44"/>
@@ -5803,150 +5794,99 @@
       <w:bookmarkEnd w:id="59"/>
       <w:bookmarkEnd w:id="60"/>
       <w:bookmarkEnd w:id="61"/>
+      <w:r>
+        <w:t>Project Monitoring and Control</w:t>
+      </w:r>
       <w:bookmarkEnd w:id="62"/>
-      <w:r>
-        <w:t>Project Monitoring and Control</w:t>
-      </w:r>
       <w:bookmarkEnd w:id="63"/>
-      <w:bookmarkEnd w:id="64"/>
     </w:p>
     <w:p>
       <w:pPr>
         <w:pStyle w:val="u3"/>
         <w:ind w:left="720" w:hanging="720"/>
       </w:pPr>
-      <w:bookmarkStart w:id="65" w:name="_Toc447095909"/>
-      <w:bookmarkStart w:id="66" w:name="_Toc307271031"/>
+      <w:bookmarkStart w:id="64" w:name="_Toc447095909"/>
+      <w:bookmarkStart w:id="65" w:name="_Toc307271031"/>
       <w:r>
         <w:t>Requirements Management</w:t>
       </w:r>
+      <w:bookmarkEnd w:id="64"/>
       <w:bookmarkEnd w:id="65"/>
+    </w:p>
+    <w:p>
+      <w:pPr>
+        <w:pStyle w:val="ThnVnban"/>
+      </w:pPr>
+      <w:bookmarkStart w:id="66" w:name="_Toc447095910"/>
+      <w:r>
+        <w:t xml:space="preserve">The requirements for this system are captured in the Vision document. Requested changes to requirements are captured in Change Requests, and are approved as part of the Configuration Management process. </w:t>
+      </w:r>
+      <w:bookmarkStart w:id="67" w:name="_Toc447095911"/>
       <w:bookmarkEnd w:id="66"/>
     </w:p>
     <w:p>
       <w:pPr>
-        <w:pStyle w:val="ThnVnban"/>
-      </w:pPr>
-      <w:bookmarkStart w:id="67" w:name="_Toc447095910"/>
-      <w:r>
-        <w:t xml:space="preserve">The requirements for this system are captured in the Vision document. Requested changes to requirements are captured in Change </w:t>
-      </w:r>
-      <w:proofErr w:type="gramStart"/>
-      <w:r>
-        <w:t>Requests, and</w:t>
-      </w:r>
-      <w:proofErr w:type="gramEnd"/>
-      <w:r>
-        <w:t xml:space="preserve"> are approved as part of the Configuration Management process. </w:t>
-      </w:r>
+        <w:pStyle w:val="u3"/>
+      </w:pPr>
+      <w:bookmarkStart w:id="68" w:name="_Toc447095913"/>
+      <w:bookmarkStart w:id="69" w:name="_Toc307271032"/>
+      <w:bookmarkEnd w:id="67"/>
+      <w:r>
+        <w:t xml:space="preserve">Reporting </w:t>
+      </w:r>
+      <w:bookmarkEnd w:id="68"/>
+      <w:r>
+        <w:t>and Measurement</w:t>
+      </w:r>
+      <w:bookmarkEnd w:id="69"/>
     </w:p>
     <w:p>
       <w:pPr>
         <w:pStyle w:val="ThnVnban"/>
       </w:pPr>
-      <w:bookmarkStart w:id="68" w:name="_Toc447095911"/>
-      <w:bookmarkEnd w:id="67"/>
+      <w:bookmarkStart w:id="70" w:name="_Toc447095914"/>
+      <w:r>
+        <w:t>Updated cost and schedule estimates, and metrics summary reports, will be generated at the end of each iteration</w:t>
+      </w:r>
+      <w:bookmarkEnd w:id="70"/>
+      <w:r>
+        <w:t>.</w:t>
+      </w:r>
     </w:p>
     <w:p>
       <w:pPr>
-        <w:pStyle w:val="u3"/>
-      </w:pPr>
-      <w:bookmarkStart w:id="69" w:name="_Toc447095913"/>
-      <w:bookmarkStart w:id="70" w:name="_Toc307271032"/>
-      <w:bookmarkEnd w:id="68"/>
-      <w:r>
-        <w:t xml:space="preserve">Reporting </w:t>
-      </w:r>
-      <w:bookmarkEnd w:id="69"/>
-      <w:r>
-        <w:t>and Measurement</w:t>
-      </w:r>
-      <w:bookmarkEnd w:id="70"/>
+        <w:widowControl/>
+        <w:spacing w:line="240" w:lineRule="auto"/>
+      </w:pPr>
+      <w:r>
+        <w:br w:type="page"/>
+      </w:r>
     </w:p>
     <w:p>
       <w:pPr>
         <w:pStyle w:val="ThnVnban"/>
       </w:pPr>
-      <w:bookmarkStart w:id="71" w:name="_Toc447095914"/>
-      <w:r>
-        <w:t>Updated cost and schedule estimates, and metrics summary reports, will be generated at the end of each iteration.</w:t>
-      </w:r>
-    </w:p>
-    <w:bookmarkEnd w:id="71"/>
-    <w:p>
-      <w:pPr>
-        <w:pStyle w:val="ThnVnban"/>
-      </w:pPr>
-      <w:r>
-        <w:t xml:space="preserve">The Minimal Set of Metrics, as described in the RUP </w:t>
-      </w:r>
-      <w:hyperlink r:id="rId16" w:history="1">
-        <w:r>
-          <w:rPr>
-            <w:rStyle w:val="Siuktni"/>
-          </w:rPr>
-          <w:t>Guidelines: Metrics</w:t>
-        </w:r>
-      </w:hyperlink>
-      <w:r>
-        <w:t>, will be gathered on a weekly basis.  These include:</w:t>
-      </w:r>
     </w:p>
     <w:p>
       <w:pPr>
-        <w:pStyle w:val="ThnVnban"/>
-      </w:pPr>
-      <w:r>
-        <w:t xml:space="preserve">Earned value for completed tasks. This is used to re-estimate the schedule and budget for the remainder of the project, and/or to identify need for scope changes. </w:t>
-      </w:r>
+        <w:pStyle w:val="u3"/>
+      </w:pPr>
+      <w:bookmarkStart w:id="71" w:name="_Toc307271033"/>
+      <w:bookmarkStart w:id="72" w:name="_Toc447095915"/>
+      <w:r>
+        <w:t>Risk Management</w:t>
+      </w:r>
+      <w:bookmarkEnd w:id="71"/>
+      <w:r>
+        <w:t xml:space="preserve"> </w:t>
+      </w:r>
+      <w:bookmarkEnd w:id="72"/>
     </w:p>
     <w:p>
       <w:pPr>
         <w:pStyle w:val="ThnVnban"/>
       </w:pPr>
-      <w:r>
-        <w:t xml:space="preserve">Total defects open and closed – shown as a trend graph. This is used to help estimate the effort remaining to correct defects. </w:t>
-      </w:r>
-    </w:p>
-    <w:p>
-      <w:pPr>
-        <w:pStyle w:val="ThnVnban"/>
-      </w:pPr>
-      <w:r>
-        <w:t>Acceptance test cases passing – shown as a trend graph. This is used to demonstrate progress to stakeholders.</w:t>
-      </w:r>
-    </w:p>
-    <w:p>
-      <w:pPr>
-        <w:pStyle w:val="ThnVnban"/>
-      </w:pPr>
-      <w:r>
-        <w:t>In addition, overall costs will be monitored against the project budget.</w:t>
-      </w:r>
-    </w:p>
-    <w:p>
-      <w:pPr>
-        <w:pStyle w:val="u3"/>
-      </w:pPr>
-      <w:bookmarkStart w:id="72" w:name="_Toc307271033"/>
-      <w:bookmarkStart w:id="73" w:name="_Toc447095915"/>
-      <w:r>
-        <w:t>Risk Management</w:t>
-      </w:r>
-      <w:bookmarkEnd w:id="72"/>
-      <w:r>
-        <w:t xml:space="preserve"> </w:t>
-      </w:r>
-      <w:bookmarkEnd w:id="73"/>
-    </w:p>
-    <w:p>
-      <w:pPr>
-        <w:pStyle w:val="ThnVnban"/>
-      </w:pPr>
-      <w:bookmarkStart w:id="74" w:name="_Toc447095916"/>
-      <w:r>
-        <w:t>Risks will be identified in Inception Phase using the steps identified in the RUP for Small Projects activity “Identify and Assess Risks”. Project risk is evaluated at least once per iteration and documented in this table. The risks of the greatest magnitude are listed first in the table.</w:t>
-      </w:r>
+      <w:bookmarkStart w:id="73" w:name="_Toc447095916"/>
     </w:p>
     <w:tbl>
       <w:tblPr>
@@ -5978,7 +5918,6 @@
                 <w:rFonts w:ascii="Arial" w:hAnsi="Arial" w:cs="Arial"/>
                 <w:sz w:val="16"/>
               </w:rPr>
-              <w:lastRenderedPageBreak/>
               <w:t>Risk Ranking (High, Medium, Low)</w:t>
             </w:r>
           </w:p>
@@ -6045,7 +5984,7 @@
           </w:tcPr>
           <w:p>
             <w:r>
-              <w:t>Deadlock while insert data</w:t>
+              <w:t>Related to database transaction</w:t>
             </w:r>
           </w:p>
         </w:tc>
@@ -6055,7 +5994,42 @@
           </w:tcPr>
           <w:p>
             <w:r>
-              <w:t>Build the stored procedure/ function prevent deadlock</w:t>
+              <w:t>Finding best way to solve those problem or at least can reduce the influence of those risk</w:t>
+            </w:r>
+          </w:p>
+        </w:tc>
+      </w:tr>
+      <w:tr>
+        <w:tc>
+          <w:tcPr>
+            <w:tcW w:w="819" w:type="pct"/>
+          </w:tcPr>
+          <w:p>
+            <w:r>
+              <w:t>Low</w:t>
+            </w:r>
+          </w:p>
+        </w:tc>
+        <w:tc>
+          <w:tcPr>
+            <w:tcW w:w="1409" w:type="pct"/>
+          </w:tcPr>
+          <w:p>
+            <w:r>
+              <w:t xml:space="preserve">Poor performance </w:t>
+            </w:r>
+          </w:p>
+        </w:tc>
+        <w:tc>
+          <w:tcPr>
+            <w:tcW w:w="2772" w:type="pct"/>
+          </w:tcPr>
+          <w:p>
+            <w:r>
+              <w:t>Try to increase the performance when all the features are running well</w:t>
+            </w:r>
+            <w:r>
+              <w:t xml:space="preserve"> (Acceptable)</w:t>
             </w:r>
           </w:p>
         </w:tc>
@@ -6077,7 +6051,7 @@
           </w:tcPr>
           <w:p>
             <w:r>
-              <w:t>Dirty read when read data</w:t>
+              <w:t>Adding one more user in the database</w:t>
             </w:r>
           </w:p>
         </w:tc>
@@ -6087,10 +6061,7 @@
           </w:tcPr>
           <w:p>
             <w:r>
-              <w:t xml:space="preserve">Build the stored procedure/ function prevent </w:t>
-            </w:r>
-            <w:r>
-              <w:t>dirty read</w:t>
+              <w:t>Finding properties of user and re-build use-case chart, database chart, database demo</w:t>
             </w:r>
           </w:p>
         </w:tc>
@@ -6102,7 +6073,7 @@
           </w:tcPr>
           <w:p>
             <w:r>
-              <w:t>High</w:t>
+              <w:t>Medium</w:t>
             </w:r>
           </w:p>
         </w:tc>
@@ -6112,7 +6083,7 @@
           </w:tcPr>
           <w:p>
             <w:r>
-              <w:t>Wrong query</w:t>
+              <w:t>Schedule doing project</w:t>
             </w:r>
           </w:p>
         </w:tc>
@@ -6122,39 +6093,12 @@
           </w:tcPr>
           <w:p>
             <w:r>
-              <w:t>Carefully build the database</w:t>
+              <w:t>Divide time of each team’s member suitable for the best effici</w:t>
             </w:r>
-          </w:p>
-        </w:tc>
-      </w:tr>
-      <w:tr>
-        <w:tc>
-          <w:tcPr>
-            <w:tcW w:w="819" w:type="pct"/>
-          </w:tcPr>
-          <w:p>
+            <w:bookmarkStart w:id="74" w:name="_GoBack"/>
+            <w:bookmarkEnd w:id="74"/>
             <w:r>
-              <w:t>Low</w:t>
-            </w:r>
-          </w:p>
-        </w:tc>
-        <w:tc>
-          <w:tcPr>
-            <w:tcW w:w="1409" w:type="pct"/>
-          </w:tcPr>
-          <w:p>
-            <w:r>
-              <w:t>Poor performance</w:t>
-            </w:r>
-          </w:p>
-        </w:tc>
-        <w:tc>
-          <w:tcPr>
-            <w:tcW w:w="2772" w:type="pct"/>
-          </w:tcPr>
-          <w:p>
-            <w:r>
-              <w:t>Try to make better</w:t>
+              <w:t>ency</w:t>
             </w:r>
           </w:p>
         </w:tc>
@@ -6171,58 +6115,23 @@
     </w:p>
     <w:p>
       <w:pPr>
-        <w:pStyle w:val="u3"/>
-      </w:pPr>
-      <w:bookmarkStart w:id="75" w:name="_Toc307271034"/>
-      <w:r>
-        <w:t>Configuration Management</w:t>
-      </w:r>
+        <w:pStyle w:val="ThnVnban"/>
+      </w:pPr>
+      <w:bookmarkStart w:id="75" w:name="_Toc447095917"/>
+      <w:bookmarkStart w:id="76" w:name="_Toc512930369"/>
+      <w:bookmarkStart w:id="77" w:name="_Toc447095932"/>
+      <w:bookmarkStart w:id="78" w:name="_Toc512930370"/>
+      <w:bookmarkEnd w:id="73"/>
       <w:bookmarkEnd w:id="75"/>
-    </w:p>
-    <w:p>
-      <w:pPr>
-        <w:pStyle w:val="ThnVnban"/>
-        <w:rPr>
-          <w:szCs w:val="24"/>
-        </w:rPr>
-      </w:pPr>
-      <w:r>
-        <w:t xml:space="preserve">Appropriate tools will be selected which provide a database of Change Requests and a controlled versioned repository of project artifacts. </w:t>
-      </w:r>
-    </w:p>
-    <w:p>
-      <w:pPr>
-        <w:pStyle w:val="ThnVnban"/>
-        <w:rPr>
-          <w:szCs w:val="24"/>
-        </w:rPr>
-      </w:pPr>
-      <w:r>
-        <w:rPr>
-          <w:szCs w:val="24"/>
-        </w:rPr>
-        <w:t>All source code, test scripts, and data files are included in baselines. Documentation related to the source code is also included in the baseline, such as design documentation. All customer deliverable artifacts are included in the final baseline of the iteration, including executables.</w:t>
-      </w:r>
-    </w:p>
-    <w:p>
-      <w:pPr>
-        <w:pStyle w:val="ThnVnban"/>
-      </w:pPr>
-      <w:bookmarkStart w:id="76" w:name="_Toc447095917"/>
-      <w:bookmarkStart w:id="77" w:name="_Toc512930369"/>
-      <w:bookmarkStart w:id="78" w:name="_Toc447095932"/>
-      <w:bookmarkStart w:id="79" w:name="_Toc512930370"/>
-      <w:bookmarkEnd w:id="74"/>
       <w:bookmarkEnd w:id="76"/>
       <w:bookmarkEnd w:id="77"/>
       <w:bookmarkEnd w:id="78"/>
-      <w:bookmarkEnd w:id="79"/>
     </w:p>
     <w:sectPr>
-      <w:headerReference w:type="default" r:id="rId17"/>
-      <w:footerReference w:type="default" r:id="rId18"/>
-      <w:headerReference w:type="first" r:id="rId19"/>
-      <w:footerReference w:type="first" r:id="rId20"/>
+      <w:headerReference w:type="default" r:id="rId16"/>
+      <w:footerReference w:type="default" r:id="rId17"/>
+      <w:headerReference w:type="first" r:id="rId18"/>
+      <w:footerReference w:type="first" r:id="rId19"/>
       <w:pgSz w:w="12240" w:h="15840" w:code="1"/>
       <w:pgMar w:top="1440" w:right="1440" w:bottom="1440" w:left="1440" w:header="720" w:footer="720" w:gutter="0"/>
       <w:cols w:space="720"/>
@@ -6612,21 +6521,11 @@
           <w:tcW w:w="6379" w:type="dxa"/>
         </w:tcPr>
         <w:p>
-          <w:r>
-            <w:fldChar w:fldCharType="begin"/>
-          </w:r>
-          <w:r>
-            <w:instrText xml:space="preserve"> TITLE  \* MERGEFORMAT </w:instrText>
-          </w:r>
-          <w:r>
-            <w:fldChar w:fldCharType="separate"/>
-          </w:r>
-          <w:r>
-            <w:t>Software Development Plan (Small Project)</w:t>
-          </w:r>
-          <w:r>
-            <w:fldChar w:fldCharType="end"/>
-          </w:r>
+          <w:fldSimple w:instr=" TITLE  \* MERGEFORMAT ">
+            <w:r>
+              <w:t>Software Development Plan (Small Project)</w:t>
+            </w:r>
+          </w:fldSimple>
         </w:p>
       </w:tc>
       <w:tc>
@@ -8453,7 +8352,6 @@
   <w:style w:type="character" w:default="1" w:styleId="Phngmcinhcuaoanvn">
     <w:name w:val="Default Paragraph Font"/>
     <w:uiPriority w:val="1"/>
-    <w:semiHidden/>
     <w:unhideWhenUsed/>
   </w:style>
   <w:style w:type="table" w:default="1" w:styleId="BangThngthng">

</xml_diff>